<commit_message>
Agenda's tot notulen verbouwen en STD iets aanpassen
</commit_message>
<xml_diff>
--- a/Agenda's en notulen/Agenda Dinsdag 12-1.docx
+++ b/Agenda's en notulen/Agenda Dinsdag 12-1.docx
@@ -67,33 +67,57 @@
         </w:rPr>
         <w:t>11</w:t>
       </w:r>
+      <w:r>
+        <w:rPr>
+          <w:lang w:val="nl-NL"/>
+        </w:rPr>
+        <w:br/>
+      </w:r>
+      <w:r>
+        <w:rPr>
+          <w:lang w:val="nl-NL"/>
+        </w:rPr>
+        <w:t>1</w:t>
+      </w:r>
+      <w:r>
+        <w:rPr>
+          <w:lang w:val="nl-NL"/>
+        </w:rPr>
+        <w:t>2</w:t>
+      </w:r>
+      <w:r>
+        <w:rPr>
+          <w:lang w:val="nl-NL"/>
+        </w:rPr>
+        <w:t>-1-16</w:t>
+      </w:r>
+    </w:p>
+    <w:p>
+      <w:pPr>
+        <w:pStyle w:val="Tijd"/>
+        <w:rPr>
+          <w:lang w:val="nl-NL"/>
+        </w:rPr>
+      </w:pPr>
+      <w:r>
+        <w:rPr>
+          <w:lang w:val="nl-NL"/>
+        </w:rPr>
+        <w:t>1</w:t>
+      </w:r>
+      <w:r>
+        <w:rPr>
+          <w:lang w:val="nl-NL"/>
+        </w:rPr>
+        <w:t>0</w:t>
+      </w:r>
       <w:bookmarkStart w:id="0" w:name="_GoBack"/>
       <w:bookmarkEnd w:id="0"/>
       <w:r>
         <w:rPr>
           <w:lang w:val="nl-NL"/>
         </w:rPr>
-        <w:br/>
-      </w:r>
-      <w:r>
-        <w:rPr>
-          <w:lang w:val="nl-NL"/>
-        </w:rPr>
-        <w:t>11-1-16</w:t>
-      </w:r>
-    </w:p>
-    <w:p>
-      <w:pPr>
-        <w:pStyle w:val="Tijd"/>
-        <w:rPr>
-          <w:lang w:val="nl-NL"/>
-        </w:rPr>
-      </w:pPr>
-      <w:r>
-        <w:rPr>
-          <w:lang w:val="nl-NL"/>
-        </w:rPr>
-        <w:t>11:00</w:t>
+        <w:t>:00</w:t>
       </w:r>
     </w:p>
     <w:p>
@@ -293,19 +317,11 @@
           <w:lang w:val="nl-NL"/>
         </w:rPr>
       </w:pPr>
-      <w:proofErr w:type="spellStart"/>
-      <w:r>
-        <w:rPr>
-          <w:lang w:val="nl-NL"/>
-        </w:rPr>
-        <w:t>Riviews</w:t>
-      </w:r>
-      <w:proofErr w:type="spellEnd"/>
-      <w:r>
-        <w:rPr>
-          <w:lang w:val="nl-NL"/>
-        </w:rPr>
-        <w:t xml:space="preserve"> allemaal verwerkt</w:t>
+      <w:r>
+        <w:rPr>
+          <w:lang w:val="nl-NL"/>
+        </w:rPr>
+        <w:t>Riviews allemaal verwerkt</w:t>
       </w:r>
     </w:p>
     <w:p>
@@ -339,19 +355,11 @@
           <w:lang w:val="nl-NL"/>
         </w:rPr>
       </w:pPr>
-      <w:proofErr w:type="spellStart"/>
-      <w:r>
-        <w:rPr>
-          <w:lang w:val="nl-NL"/>
-        </w:rPr>
-        <w:t>Requirement</w:t>
-      </w:r>
-      <w:proofErr w:type="spellEnd"/>
-      <w:r>
-        <w:rPr>
-          <w:lang w:val="nl-NL"/>
-        </w:rPr>
-        <w:t xml:space="preserve"> Architecture</w:t>
+      <w:r>
+        <w:rPr>
+          <w:lang w:val="nl-NL"/>
+        </w:rPr>
+        <w:t>Requirement Architecture</w:t>
       </w:r>
       <w:r>
         <w:rPr>
@@ -439,16 +447,8 @@
         <w:rPr>
           <w:lang w:val="nl-NL"/>
         </w:rPr>
-        <w:t xml:space="preserve">LPC1114FN28/102 aansluiten op </w:t>
-      </w:r>
-      <w:proofErr w:type="spellStart"/>
-      <w:r>
-        <w:rPr>
-          <w:lang w:val="nl-NL"/>
-        </w:rPr>
-        <w:t>Breadboard</w:t>
-      </w:r>
-      <w:proofErr w:type="spellEnd"/>
+        <w:t>LPC1114FN28/102 aansluiten op Breadboard</w:t>
+      </w:r>
     </w:p>
     <w:p>
       <w:pPr>

</xml_diff>